<commit_message>
finished summary and adjusted README
</commit_message>
<xml_diff>
--- a/Summary.docx
+++ b/Summary.docx
@@ -206,13 +206,25 @@
       </w:r>
       <w:proofErr w:type="spellEnd"/>
       <w:r>
-        <w:t xml:space="preserve"> provides mutual exclusion</w:t>
+        <w:t xml:space="preserve"> </w:t>
+      </w:r>
+      <w:r>
+        <w:t>has</w:t>
+      </w:r>
+      <w:r>
+        <w:t xml:space="preserve"> mutual exclusion</w:t>
       </w:r>
       <w:r>
         <w:t xml:space="preserve"> inherently</w:t>
       </w:r>
       <w:r>
-        <w:t>, which again violated the project's constraints.</w:t>
+        <w:t xml:space="preserve">, which again </w:t>
+      </w:r>
+      <w:r>
+        <w:t>was a part of</w:t>
+      </w:r>
+      <w:r>
+        <w:t xml:space="preserve"> the project's constraints.</w:t>
       </w:r>
     </w:p>
     <w:p>
@@ -273,7 +285,13 @@
         <w:t>getting</w:t>
       </w:r>
       <w:r>
-        <w:t xml:space="preserve"> the desired synchronization.</w:t>
+        <w:t xml:space="preserve"> the synchronization</w:t>
+      </w:r>
+      <w:r>
+        <w:t xml:space="preserve"> that I desired</w:t>
+      </w:r>
+      <w:r>
+        <w:t>.</w:t>
       </w:r>
     </w:p>
     <w:p>
@@ -310,7 +328,19 @@
         <w:t>showed</w:t>
       </w:r>
       <w:r>
-        <w:t xml:space="preserve"> the importance of understanding the tools and libraries one uses, especially in the realm of concurrency where nuances can significantly impact the system's behavior.</w:t>
+        <w:t xml:space="preserve"> the importance of understanding the tools and libraries one uses, especially in </w:t>
+      </w:r>
+      <w:r>
+        <w:t>terms</w:t>
+      </w:r>
+      <w:r>
+        <w:t xml:space="preserve"> of concurrency where </w:t>
+      </w:r>
+      <w:r>
+        <w:t>slight differences</w:t>
+      </w:r>
+      <w:r>
+        <w:t xml:space="preserve"> can significantly impact the system's behavior.</w:t>
       </w:r>
     </w:p>
     <w:sectPr>

</xml_diff>